<commit_message>
Re-submit for class assignments
</commit_message>
<xml_diff>
--- a/Class Assignments/SRS.docx
+++ b/Class Assignments/SRS.docx
@@ -120,7 +120,32 @@
         <w:spacing w:after="240" w:line="240" w:lineRule="auto"/>
         <w:ind w:firstLine="0"/>
       </w:pPr>
-      <w:r>
+    </w:p>
+    <w:p>
+      <w:pPr>
+        <w:spacing w:after="240" w:line="240" w:lineRule="auto"/>
+        <w:ind w:firstLine="0"/>
+      </w:pPr>
+    </w:p>
+    <w:p>
+      <w:pPr>
+        <w:spacing w:after="240" w:line="240" w:lineRule="auto"/>
+        <w:ind w:firstLine="0"/>
+      </w:pPr>
+    </w:p>
+    <w:p>
+      <w:pPr>
+        <w:spacing w:after="240" w:line="240" w:lineRule="auto"/>
+        <w:ind w:firstLine="0"/>
+      </w:pPr>
+    </w:p>
+    <w:p>
+      <w:pPr>
+        <w:spacing w:after="240" w:line="240" w:lineRule="auto"/>
+        <w:ind w:firstLine="0"/>
+      </w:pPr>
+      <w:r>
+        <w:lastRenderedPageBreak/>
         <w:t>5.2 Functional Requirements</w:t>
       </w:r>
     </w:p>
@@ -151,223 +176,392 @@
         <w:ind w:firstLine="0"/>
       </w:pPr>
       <w:r>
+        <w:tab/>
+        <w:t>Functions of the application will incl</w:t>
+      </w:r>
+      <w:r>
+        <w:t>ude starting of the game itself and</w:t>
+      </w:r>
+      <w:r>
+        <w:t xml:space="preserve"> a </w:t>
+      </w:r>
+      <w:r>
+        <w:t>high score menu to look at game statistics</w:t>
+      </w:r>
+    </w:p>
+    <w:p>
+      <w:pPr>
+        <w:spacing w:line="240" w:lineRule="auto"/>
+        <w:ind w:firstLine="0"/>
+      </w:pPr>
+      <w:r>
+        <w:t>5.2.1.2 The</w:t>
+      </w:r>
+      <w:r>
+        <w:t xml:space="preserve"> GUI shall provide left and right buttons for movement</w:t>
+      </w:r>
+      <w:r>
+        <w:t xml:space="preserve"> and two buttons to control </w:t>
+      </w:r>
+      <w:r>
+        <w:t>jumping and combat</w:t>
+      </w:r>
+      <w:r>
+        <w:t xml:space="preserve"> of the main character</w:t>
+      </w:r>
+    </w:p>
+    <w:p>
+      <w:pPr>
+        <w:spacing w:line="240" w:lineRule="auto"/>
+        <w:ind w:firstLine="0"/>
+      </w:pPr>
+      <w:r>
+        <w:t xml:space="preserve">5.2.1.3 The GUI shall provide a </w:t>
+      </w:r>
+      <w:r>
+        <w:t xml:space="preserve">colored </w:t>
+      </w:r>
+      <w:r>
+        <w:t>bar for the health value of the player character</w:t>
+      </w:r>
+    </w:p>
+    <w:p>
+      <w:pPr>
+        <w:spacing w:line="240" w:lineRule="auto"/>
+        <w:ind w:firstLine="0"/>
+      </w:pPr>
+      <w:r>
+        <w:t xml:space="preserve">5.2.1.4 The GUI shall </w:t>
+      </w:r>
+      <w:r>
+        <w:t>provide a counter for the value</w:t>
+      </w:r>
+      <w:r>
+        <w:t xml:space="preserve"> of collected gems</w:t>
+      </w:r>
+    </w:p>
+    <w:p>
+      <w:pPr>
+        <w:spacing w:line="240" w:lineRule="auto"/>
+        <w:ind w:firstLine="0"/>
+      </w:pPr>
+      <w:r>
+        <w:t xml:space="preserve">5.2.1.5 </w:t>
+      </w:r>
+      <w:r>
+        <w:t>The GUI shall provide a menu when the player loses</w:t>
+      </w:r>
+    </w:p>
+    <w:p>
+      <w:pPr>
+        <w:spacing w:line="240" w:lineRule="auto"/>
+      </w:pPr>
+      <w:r>
+        <w:t>Menu options will include selections to</w:t>
+      </w:r>
+      <w:r>
+        <w:t xml:space="preserve"> restart the game or go to the upgrade menu</w:t>
+      </w:r>
+    </w:p>
+    <w:p>
+      <w:pPr>
+        <w:spacing w:line="240" w:lineRule="auto"/>
+        <w:ind w:firstLine="0"/>
+      </w:pPr>
+    </w:p>
+    <w:p>
+      <w:pPr>
+        <w:spacing w:line="240" w:lineRule="auto"/>
+        <w:ind w:firstLine="0"/>
+      </w:pPr>
+      <w:r>
+        <w:t xml:space="preserve">5.2.2 </w:t>
+      </w:r>
+      <w:r>
+        <w:t>Game Play</w:t>
+      </w:r>
+    </w:p>
+    <w:p>
+      <w:pPr>
+        <w:spacing w:line="240" w:lineRule="auto"/>
+        <w:ind w:firstLine="0"/>
+      </w:pPr>
+    </w:p>
+    <w:p>
+      <w:pPr>
+        <w:spacing w:line="240" w:lineRule="auto"/>
+        <w:ind w:firstLine="0"/>
+      </w:pPr>
+      <w:r>
+        <w:t xml:space="preserve">5.2.2.1 The game shall have </w:t>
+      </w:r>
+      <w:r>
+        <w:t xml:space="preserve">randomly </w:t>
+      </w:r>
+      <w:r>
+        <w:t>generated level design as the player runs through the game</w:t>
+      </w:r>
+    </w:p>
+    <w:p>
+      <w:pPr>
+        <w:spacing w:line="240" w:lineRule="auto"/>
+        <w:ind w:firstLine="0"/>
+      </w:pPr>
+      <w:r>
+        <w:tab/>
+        <w:t xml:space="preserve">The random generation will </w:t>
+      </w:r>
+      <w:r>
+        <w:t xml:space="preserve">randomly </w:t>
+      </w:r>
+      <w:r>
+        <w:t xml:space="preserve">pick from a selection of level layouts and fill them in to </w:t>
+      </w:r>
+      <w:r>
+        <w:t>generate the gameplay</w:t>
+      </w:r>
+    </w:p>
+    <w:p>
+      <w:pPr>
+        <w:spacing w:line="240" w:lineRule="auto"/>
+        <w:ind w:firstLine="0"/>
+      </w:pPr>
+      <w:r>
+        <w:t>5.2.2.2 The game shall have procedurally generated enemies that will populate the levels</w:t>
+      </w:r>
+    </w:p>
+    <w:p>
+      <w:pPr>
+        <w:spacing w:line="240" w:lineRule="auto"/>
+        <w:ind w:firstLine="0"/>
+      </w:pPr>
+      <w:r>
+        <w:t>5.2.2.3 The game shall have a continually moving screen that will kill the player if they get caught by it</w:t>
+      </w:r>
+    </w:p>
+    <w:p>
+      <w:pPr>
+        <w:spacing w:line="240" w:lineRule="auto"/>
+        <w:ind w:firstLine="0"/>
+      </w:pPr>
+      <w:r>
+        <w:t xml:space="preserve">5.2.2.4 The game shall have a main player character that can be controlled by the player </w:t>
+      </w:r>
+    </w:p>
+    <w:p>
+      <w:pPr>
+        <w:spacing w:line="240" w:lineRule="auto"/>
+      </w:pPr>
+      <w:r>
+        <w:t>Options will be provided to</w:t>
+      </w:r>
+      <w:r>
+        <w:t xml:space="preserve"> move, jump, and attack throughout the game space</w:t>
+      </w:r>
+    </w:p>
+    <w:p>
+      <w:pPr>
+        <w:spacing w:line="240" w:lineRule="auto"/>
+        <w:ind w:firstLine="0"/>
+      </w:pPr>
+      <w:r>
+        <w:t xml:space="preserve">5.2.2.5 The game shall have gems that the player can collect </w:t>
+      </w:r>
+      <w:r>
+        <w:t>to</w:t>
+      </w:r>
+      <w:r>
+        <w:t xml:space="preserve"> spend on upgrades for the main character</w:t>
+      </w:r>
+    </w:p>
+    <w:p>
+      <w:pPr>
+        <w:spacing w:line="240" w:lineRule="auto"/>
+        <w:ind w:firstLine="0"/>
+      </w:pPr>
+      <w:r>
+        <w:t xml:space="preserve">5.2.2.6 The game shall have an upgrade system that the player can spend collected gems on to upgrade the main </w:t>
+      </w:r>
+      <w:r>
+        <w:t>character’s abilities</w:t>
+      </w:r>
+    </w:p>
+    <w:p>
+      <w:pPr>
+        <w:spacing w:line="240" w:lineRule="auto"/>
+        <w:ind w:firstLine="0"/>
+      </w:pPr>
+      <w:r>
+        <w:t>5.2.2.7 The game shall speed up incrementally as the player gets farther in the game</w:t>
+      </w:r>
+    </w:p>
+    <w:p>
+      <w:pPr>
+        <w:spacing w:line="240" w:lineRule="auto"/>
+        <w:ind w:firstLine="0"/>
+      </w:pPr>
+      <w:r>
+        <w:tab/>
+        <w:t>The speed wil</w:t>
+      </w:r>
+      <w:r>
+        <w:t>l be determined for every 100 units the player has traveled in the game and will slowly gain 0.5 units/second to a max of 4 units/second</w:t>
+      </w:r>
+    </w:p>
+    <w:p>
+      <w:pPr>
+        <w:spacing w:line="240" w:lineRule="auto"/>
+        <w:ind w:firstLine="0"/>
+      </w:pPr>
+      <w:r>
+        <w:t>5.2.2.8 The game shall record the distance the player gets from the starting point in a high score data base</w:t>
+      </w:r>
+    </w:p>
+    <w:p>
+      <w:pPr>
+        <w:spacing w:line="240" w:lineRule="auto"/>
+        <w:ind w:firstLine="0"/>
+      </w:pPr>
+      <w:r>
+        <w:t>The game</w:t>
+      </w:r>
+      <w:r>
+        <w:t xml:space="preserve"> should</w:t>
+      </w:r>
+      <w:r>
+        <w:t xml:space="preserve"> record other statistics that the player will add to during play such as number of enemies killed, gems collected, or total distance traveled over every playthrough</w:t>
+      </w:r>
+    </w:p>
+    <w:p>
+      <w:pPr>
+        <w:spacing w:line="240" w:lineRule="auto"/>
+        <w:ind w:firstLine="0"/>
+      </w:pPr>
+    </w:p>
+    <w:p>
+      <w:pPr>
+        <w:spacing w:line="240" w:lineRule="auto"/>
+        <w:ind w:firstLine="0"/>
+      </w:pPr>
+      <w:r>
+        <w:t>5.2.3</w:t>
+      </w:r>
+      <w:r>
+        <w:t xml:space="preserve"> High Score Menu</w:t>
+      </w:r>
+    </w:p>
+    <w:p>
+      <w:pPr>
+        <w:spacing w:line="240" w:lineRule="auto"/>
+        <w:ind w:firstLine="0"/>
+      </w:pPr>
+    </w:p>
+    <w:p>
+      <w:pPr>
+        <w:spacing w:line="240" w:lineRule="auto"/>
+        <w:ind w:firstLine="0"/>
+      </w:pPr>
+      <w:r>
+        <w:t xml:space="preserve">5.2.3.1 The </w:t>
+      </w:r>
+      <w:r>
+        <w:t>high score</w:t>
+      </w:r>
+      <w:r>
+        <w:t xml:space="preserve"> menu shall include </w:t>
+      </w:r>
+      <w:r>
+        <w:t>the total distance traveled over all games</w:t>
+      </w:r>
+    </w:p>
+    <w:p>
+      <w:pPr>
+        <w:spacing w:line="240" w:lineRule="auto"/>
+        <w:ind w:firstLine="0"/>
+      </w:pPr>
+      <w:r>
+        <w:t xml:space="preserve">5.2.3.2 The high score </w:t>
+      </w:r>
+      <w:r>
+        <w:t xml:space="preserve">menu shall include </w:t>
+      </w:r>
+      <w:r>
+        <w:t>the farthest distance traveled in one game</w:t>
+      </w:r>
+    </w:p>
+    <w:p>
+      <w:pPr>
+        <w:spacing w:line="240" w:lineRule="auto"/>
+        <w:ind w:firstLine="0"/>
+      </w:pPr>
+      <w:r>
+        <w:t xml:space="preserve">5.2.3.3 The </w:t>
+      </w:r>
+      <w:r>
+        <w:t>high score</w:t>
+      </w:r>
+      <w:r>
+        <w:t xml:space="preserve"> menu shall include </w:t>
+      </w:r>
+      <w:r>
+        <w:t>the total value of gems collected over all games</w:t>
+      </w:r>
+    </w:p>
+    <w:p>
+      <w:pPr>
+        <w:spacing w:line="240" w:lineRule="auto"/>
+        <w:ind w:firstLine="0"/>
+      </w:pPr>
+      <w:r>
+        <w:t xml:space="preserve">5.2.3.4 The high score menu shall include the </w:t>
+      </w:r>
+      <w:r>
+        <w:t>total number of enemies defeated</w:t>
+      </w:r>
+    </w:p>
+    <w:p>
+      <w:pPr>
+        <w:spacing w:line="240" w:lineRule="auto"/>
+        <w:ind w:firstLine="0"/>
+      </w:pPr>
+    </w:p>
+    <w:p>
+      <w:pPr>
+        <w:spacing w:line="240" w:lineRule="auto"/>
+        <w:ind w:firstLine="0"/>
+      </w:pPr>
+    </w:p>
+    <w:p>
+      <w:pPr>
+        <w:spacing w:line="240" w:lineRule="auto"/>
+        <w:ind w:firstLine="0"/>
+      </w:pPr>
+    </w:p>
+    <w:p>
+      <w:pPr>
+        <w:spacing w:line="240" w:lineRule="auto"/>
+        <w:ind w:firstLine="0"/>
+      </w:pPr>
+    </w:p>
+    <w:p>
+      <w:pPr>
+        <w:spacing w:line="240" w:lineRule="auto"/>
+        <w:ind w:firstLine="0"/>
+      </w:pPr>
+    </w:p>
+    <w:p>
+      <w:pPr>
+        <w:spacing w:line="240" w:lineRule="auto"/>
+        <w:ind w:firstLine="0"/>
+      </w:pPr>
+    </w:p>
+    <w:p>
+      <w:pPr>
+        <w:spacing w:line="240" w:lineRule="auto"/>
+        <w:ind w:firstLine="0"/>
+      </w:pPr>
+      <w:r>
         <w:lastRenderedPageBreak/>
-        <w:t>5.2.1.2 The GUI shall provide a directional pad and two buttons to control movement and combat of the main character</w:t>
-      </w:r>
-    </w:p>
-    <w:p>
-      <w:pPr>
-        <w:spacing w:line="240" w:lineRule="auto"/>
-        <w:ind w:firstLine="0"/>
-      </w:pPr>
-      <w:r>
-        <w:t>5.2.1.3 The GUI shall provide a bar for the health value of the player character</w:t>
-      </w:r>
-    </w:p>
-    <w:p>
-      <w:pPr>
-        <w:spacing w:line="240" w:lineRule="auto"/>
-        <w:ind w:firstLine="0"/>
-      </w:pPr>
-      <w:r>
-        <w:t>5.2.1.4 The GUI shall provide a counter for the amount of collected gems</w:t>
-      </w:r>
-    </w:p>
-    <w:p>
-      <w:pPr>
-        <w:spacing w:line="240" w:lineRule="auto"/>
-        <w:ind w:firstLine="0"/>
-      </w:pPr>
-      <w:r>
-        <w:t>5.2.1.5 The GUI shall provide a menu for when the player loses to restart the game or go to the upgrade menu</w:t>
-      </w:r>
-    </w:p>
-    <w:p>
-      <w:pPr>
-        <w:spacing w:line="240" w:lineRule="auto"/>
-        <w:ind w:firstLine="0"/>
-      </w:pPr>
-    </w:p>
-    <w:p>
-      <w:pPr>
-        <w:spacing w:line="240" w:lineRule="auto"/>
-        <w:ind w:firstLine="0"/>
-      </w:pPr>
-      <w:r>
-        <w:t xml:space="preserve">5.2.2 </w:t>
-      </w:r>
-      <w:r>
-        <w:t>Game Play</w:t>
-      </w:r>
-    </w:p>
-    <w:p>
-      <w:pPr>
-        <w:spacing w:line="240" w:lineRule="auto"/>
-        <w:ind w:firstLine="0"/>
-      </w:pPr>
-    </w:p>
-    <w:p>
-      <w:pPr>
-        <w:spacing w:line="240" w:lineRule="auto"/>
-        <w:ind w:firstLine="0"/>
-      </w:pPr>
-      <w:r>
-        <w:t xml:space="preserve">5.2.2.1 The game shall have procedurally </w:t>
-      </w:r>
-      <w:r>
-        <w:t>generated level design as the player runs through the game</w:t>
-      </w:r>
-    </w:p>
-    <w:p>
-      <w:pPr>
-        <w:spacing w:line="240" w:lineRule="auto"/>
-        <w:ind w:firstLine="0"/>
-      </w:pPr>
-      <w:r>
-        <w:t>5.2.2.2 The game shall have procedurally generated enemies that will populate the levels</w:t>
-      </w:r>
-    </w:p>
-    <w:p>
-      <w:pPr>
-        <w:spacing w:line="240" w:lineRule="auto"/>
-        <w:ind w:firstLine="0"/>
-      </w:pPr>
-      <w:r>
-        <w:t>5.2.2.3 The game shall have a continually moving screen that will kill the player if they get caught by it</w:t>
-      </w:r>
-    </w:p>
-    <w:p>
-      <w:pPr>
-        <w:spacing w:line="240" w:lineRule="auto"/>
-        <w:ind w:firstLine="0"/>
-      </w:pPr>
-      <w:r>
-        <w:t>5.2.2.4 The game shall have a main player character that can be controlled by the player to move, jump, and attack throughout the game space</w:t>
-      </w:r>
-    </w:p>
-    <w:p>
-      <w:pPr>
-        <w:spacing w:line="240" w:lineRule="auto"/>
-        <w:ind w:firstLine="0"/>
-      </w:pPr>
-      <w:r>
-        <w:t>5.2.2.5 The game shall have gems that the player can collect and spend on upgrades for the main character</w:t>
-      </w:r>
-    </w:p>
-    <w:p>
-      <w:pPr>
-        <w:spacing w:line="240" w:lineRule="auto"/>
-        <w:ind w:firstLine="0"/>
-      </w:pPr>
-      <w:r>
-        <w:t xml:space="preserve">5.2.2.6 The game shall have an upgrade system that the player can spend collected gems on to upgrade the main </w:t>
-      </w:r>
-      <w:r>
-        <w:t>character’s abilities</w:t>
-      </w:r>
-    </w:p>
-    <w:p>
-      <w:pPr>
-        <w:spacing w:line="240" w:lineRule="auto"/>
-        <w:ind w:firstLine="0"/>
-      </w:pPr>
-      <w:r>
-        <w:t>5.2.2.7 The game shall speed up incrementally as the player gets farther in the game</w:t>
-      </w:r>
-    </w:p>
-    <w:p>
-      <w:pPr>
-        <w:spacing w:line="240" w:lineRule="auto"/>
-        <w:ind w:firstLine="0"/>
-      </w:pPr>
-      <w:r>
-        <w:t>5.2.2.8 The game shall record the distance the player gets from the starting point in a high score data base</w:t>
-      </w:r>
-    </w:p>
-    <w:p>
-      <w:pPr>
-        <w:spacing w:line="240" w:lineRule="auto"/>
-        <w:ind w:firstLine="0"/>
-      </w:pPr>
-      <w:r>
-        <w:t>5.2.2.9 The game could record other statistics that the player will add to during play such as number of enemies killed, gems collected, or total distance traveled over every playthrough</w:t>
-      </w:r>
-    </w:p>
-    <w:p>
-      <w:pPr>
-        <w:spacing w:line="240" w:lineRule="auto"/>
-        <w:ind w:firstLine="0"/>
-      </w:pPr>
-    </w:p>
-    <w:p>
-      <w:pPr>
-        <w:spacing w:line="240" w:lineRule="auto"/>
-        <w:ind w:firstLine="0"/>
-      </w:pPr>
-      <w:r>
-        <w:t>5.2.3 Settings</w:t>
-      </w:r>
-    </w:p>
-    <w:p>
-      <w:pPr>
-        <w:spacing w:line="240" w:lineRule="auto"/>
-        <w:ind w:firstLine="0"/>
-      </w:pPr>
-    </w:p>
-    <w:p>
-      <w:pPr>
-        <w:spacing w:line="240" w:lineRule="auto"/>
-        <w:ind w:firstLine="0"/>
-      </w:pPr>
-      <w:r>
-        <w:t>5.2.3.1 The settings menu shall include options to change the volume of music</w:t>
-      </w:r>
-    </w:p>
-    <w:p>
-      <w:pPr>
-        <w:spacing w:line="240" w:lineRule="auto"/>
-        <w:ind w:firstLine="0"/>
-      </w:pPr>
-      <w:r>
-        <w:t>5.2.3.2 The settings menu shall include options to change the volume of sound effects</w:t>
-      </w:r>
-    </w:p>
-    <w:p>
-      <w:pPr>
-        <w:spacing w:line="240" w:lineRule="auto"/>
-        <w:ind w:firstLine="0"/>
-      </w:pPr>
-      <w:r>
-        <w:t>5.2.3.3 The settings menu shall include a button to access a high score screen</w:t>
-      </w:r>
-    </w:p>
-    <w:p>
-      <w:pPr>
-        <w:spacing w:line="240" w:lineRule="auto"/>
-        <w:ind w:firstLine="0"/>
-      </w:pPr>
-    </w:p>
-    <w:p>
-      <w:pPr>
-        <w:spacing w:line="240" w:lineRule="auto"/>
-        <w:ind w:firstLine="0"/>
-      </w:pPr>
-      <w:r>
-        <w:t>5.2.3 High Score Screen</w:t>
-      </w:r>
-    </w:p>
-    <w:p>
-      <w:pPr>
-        <w:spacing w:line="240" w:lineRule="auto"/>
-        <w:ind w:firstLine="0"/>
-      </w:pPr>
-    </w:p>
-    <w:p>
-      <w:pPr>
-        <w:spacing w:line="240" w:lineRule="auto"/>
-        <w:ind w:firstLine="0"/>
-      </w:pPr>
-      <w:r>
         <w:t xml:space="preserve">5.3 </w:t>
       </w:r>
       <w:r>
@@ -407,7 +601,13 @@
         <w:t xml:space="preserve">5.3.1.1 </w:t>
       </w:r>
       <w:r>
-        <w:t>The app shall respond near instantly to the user’s touch commands</w:t>
+        <w:t>The app shall respond near</w:t>
+      </w:r>
+      <w:r>
+        <w:t>ly</w:t>
+      </w:r>
+      <w:r>
+        <w:t xml:space="preserve"> instantly to the user’s touch commands</w:t>
       </w:r>
     </w:p>
     <w:p>
@@ -439,7 +639,13 @@
       </w:pPr>
       <w:r>
         <w:tab/>
-        <w:t>The procedural generation of more terrain and enemies will not cause the game to slow. The game should flow seamlessly while playing</w:t>
+        <w:t>The procedural generation of more terrain and enemies will not cause the game</w:t>
+      </w:r>
+      <w:r>
+        <w:t xml:space="preserve"> to slow. The game should flow</w:t>
+      </w:r>
+      <w:r>
+        <w:t xml:space="preserve"> while playing</w:t>
       </w:r>
       <w:r>
         <w:t>.</w:t>
@@ -450,11 +656,20 @@
         <w:spacing w:line="240" w:lineRule="auto"/>
         <w:ind w:firstLine="0"/>
       </w:pPr>
+    </w:p>
+    <w:p>
+      <w:pPr>
+        <w:spacing w:line="240" w:lineRule="auto"/>
+        <w:ind w:firstLine="0"/>
+      </w:pPr>
       <w:r>
         <w:t>5.3.1.3 The app shall return the list of local high score</w:t>
       </w:r>
       <w:r>
-        <w:t>s under 1 second</w:t>
+        <w:t>s within</w:t>
+      </w:r>
+      <w:r>
+        <w:t xml:space="preserve"> 1 second</w:t>
       </w:r>
       <w:r>
         <w:t xml:space="preserve"> of clock time</w:t>
@@ -467,10 +682,16 @@
       </w:pPr>
       <w:r>
         <w:tab/>
-        <w:t>Once the user has clicked on the high score menu in settings</w:t>
-      </w:r>
-      <w:r>
-        <w:t xml:space="preserve"> the local high scores will populate within 1 second. All of the data required will be kept on the device and is only a simple access call.</w:t>
+        <w:t>Once the user has c</w:t>
+      </w:r>
+      <w:r>
+        <w:t>licked on the high score menu</w:t>
+      </w:r>
+      <w:r>
+        <w:t xml:space="preserve"> the local high scores wil</w:t>
+      </w:r>
+      <w:r>
+        <w:t>l populate within 1 second</w:t>
       </w:r>
     </w:p>
     <w:p>
@@ -484,29 +705,10 @@
     </w:p>
     <w:p>
       <w:pPr>
-        <w:tabs>
-          <w:tab w:val="left" w:pos="990"/>
-        </w:tabs>
-        <w:spacing w:line="240" w:lineRule="auto"/>
-        <w:ind w:firstLine="0"/>
-      </w:pPr>
-    </w:p>
-    <w:p>
-      <w:pPr>
-        <w:tabs>
-          <w:tab w:val="left" w:pos="990"/>
-        </w:tabs>
-        <w:spacing w:line="240" w:lineRule="auto"/>
-        <w:ind w:firstLine="0"/>
-      </w:pPr>
-    </w:p>
-    <w:p>
-      <w:pPr>
-        <w:spacing w:line="240" w:lineRule="auto"/>
-        <w:ind w:firstLine="0"/>
-      </w:pPr>
-      <w:r>
-        <w:lastRenderedPageBreak/>
+        <w:spacing w:line="240" w:lineRule="auto"/>
+        <w:ind w:firstLine="0"/>
+      </w:pPr>
+      <w:r>
         <w:t>5.4 Environmental Requirements</w:t>
       </w:r>
     </w:p>
@@ -522,25 +724,34 @@
         <w:ind w:firstLine="0"/>
       </w:pPr>
       <w:r>
-        <w:t>The only hardware requirement needed to play Space Runner is an updated smart phone or tablet with access to the internet to download the app, almost all smart phones would have the hardware to run the game efficiently.</w:t>
-      </w:r>
-    </w:p>
-    <w:p>
-      <w:pPr>
-        <w:spacing w:line="240" w:lineRule="auto"/>
-        <w:ind w:firstLine="0"/>
-      </w:pPr>
-    </w:p>
-    <w:p>
-      <w:pPr>
-        <w:spacing w:line="240" w:lineRule="auto"/>
-        <w:ind w:firstLine="0"/>
-      </w:pPr>
-      <w:r>
-        <w:t>The only software requirement is to have an operating system on your smart phone able to download apps from the app store. Unity will only be necessary to develop the game and not to play it.</w:t>
+        <w:t>The only hardware requirement needed to play Space Runner is an updated smart phone or tablet with access to the internet to download the app, all</w:t>
+      </w:r>
+      <w:r>
+        <w:t xml:space="preserve"> recent</w:t>
+      </w:r>
+      <w:r>
+        <w:t xml:space="preserve"> smart phones</w:t>
       </w:r>
       <w:bookmarkStart w:id="0" w:name="_GoBack"/>
       <w:bookmarkEnd w:id="0"/>
+      <w:r>
+        <w:t xml:space="preserve"> would have the hardware to run the game efficiently.</w:t>
+      </w:r>
+    </w:p>
+    <w:p>
+      <w:pPr>
+        <w:spacing w:line="240" w:lineRule="auto"/>
+        <w:ind w:firstLine="0"/>
+      </w:pPr>
+    </w:p>
+    <w:p>
+      <w:pPr>
+        <w:spacing w:line="240" w:lineRule="auto"/>
+        <w:ind w:firstLine="0"/>
+      </w:pPr>
+      <w:r>
+        <w:t>The only software requirement is to have an operating system on your smart phone able to download apps from the app store. Unity will only be necessary to develop the game and not to play it.</w:t>
+      </w:r>
     </w:p>
     <w:sectPr>
       <w:pgSz w:w="12240" w:h="15840"/>

</xml_diff>